<commit_message>
Added second button and second form rendering script, style
</commit_message>
<xml_diff>
--- a/public/templates/dissolution.docx
+++ b/public/templates/dissolution.docx
@@ -24,16 +24,6 @@
         </w:pict>
       </w:r>
       <w:r>
-        <w:pict w14:anchorId="533DF62B">
-          <v:group id="_x0000_s1517" style="position:absolute;margin-left:108.7pt;margin-top:659.75pt;width:10.35pt;height:34.1pt;z-index:-36424;mso-position-horizontal-relative:page;mso-position-vertical-relative:page" coordorigin="2174,13195" coordsize="207,682">
-            <v:rect id="_x0000_s1520" style="position:absolute;left:2181;top:13202;width:192;height:192" filled="f" strokeweight=".72pt"/>
-            <v:rect id="_x0000_s1519" style="position:absolute;left:2181;top:13440;width:192;height:192" filled="f" strokeweight=".72pt"/>
-            <v:rect id="_x0000_s1518" style="position:absolute;left:2181;top:13677;width:192;height:192" filled="f" strokeweight=".72pt"/>
-            <w10:wrap anchorx="page" anchory="page"/>
-          </v:group>
-        </w:pict>
-      </w:r>
-      <w:r>
         <w:pict w14:anchorId="0B19B4DA">
           <v:shape id="_x0000_s1516" style="position:absolute;margin-left:454.9pt;margin-top:9.6pt;width:136.6pt;height:121pt;z-index:-36400;mso-position-horizontal-relative:page;mso-position-vertical-relative:page" coordorigin="9098,192" coordsize="2732,2420" o:spt="100" adj="0,,0" path="m9106,199r2716,m9106,2604r2716,m9098,192r,2419m11830,192r,2419e" filled="f" strokecolor="#c1c1c1" strokeweight=".72pt">
             <v:stroke joinstyle="round"/>
@@ -41,34 +31,6 @@
             <v:path arrowok="t" o:connecttype="segments"/>
             <w10:wrap anchorx="page" anchory="page"/>
           </v:shape>
-        </w:pict>
-      </w:r>
-      <w:r>
-        <w:pict w14:anchorId="743BD1E1">
-          <v:rect id="_x0000_s1515" style="position:absolute;margin-left:136.95pt;margin-top:137.45pt;width:8.9pt;height:9.15pt;z-index:-36376;mso-position-horizontal-relative:page;mso-position-vertical-relative:page" filled="f">
-            <w10:wrap anchorx="page" anchory="page"/>
-          </v:rect>
-        </w:pict>
-      </w:r>
-      <w:r>
-        <w:pict w14:anchorId="35EF97E7">
-          <v:rect id="_x0000_s1514" style="position:absolute;margin-left:268.1pt;margin-top:137.45pt;width:8.9pt;height:9.15pt;z-index:-36352;mso-position-horizontal-relative:page;mso-position-vertical-relative:page" filled="f">
-            <w10:wrap anchorx="page" anchory="page"/>
-          </v:rect>
-        </w:pict>
-      </w:r>
-      <w:r>
-        <w:pict w14:anchorId="43A359CD">
-          <v:rect id="_x0000_s1513" style="position:absolute;margin-left:341.8pt;margin-top:137.45pt;width:8.9pt;height:9.15pt;z-index:-36328;mso-position-horizontal-relative:page;mso-position-vertical-relative:page" filled="f">
-            <w10:wrap anchorx="page" anchory="page"/>
-          </v:rect>
-        </w:pict>
-      </w:r>
-      <w:r>
-        <w:pict w14:anchorId="6CB8E1FD">
-          <v:rect id="_x0000_s1512" style="position:absolute;margin-left:427.15pt;margin-top:137.45pt;width:8.9pt;height:9.15pt;z-index:-36304;mso-position-horizontal-relative:page;mso-position-vertical-relative:page" filled="f">
-            <w10:wrap anchorx="page" anchory="page"/>
-          </v:rect>
         </w:pict>
       </w:r>
       <w:r>
@@ -492,157 +454,6 @@
                       <w:u w:val="single"/>
                     </w:rPr>
                     <w:t xml:space="preserve"> </w:t>
-                  </w:r>
-                </w:p>
-              </w:txbxContent>
-            </v:textbox>
-            <w10:wrap anchorx="page" anchory="page"/>
-          </v:shape>
-        </w:pict>
-      </w:r>
-      <w:r>
-        <w:pict w14:anchorId="44F0DC86">
-          <v:shape id="_x0000_s1510" type="#_x0000_t202" style="position:absolute;margin-left:71pt;margin-top:135.55pt;width:59.65pt;height:12.1pt;z-index:-36256;mso-position-horizontal-relative:page;mso-position-vertical-relative:page" filled="f" stroked="f">
-            <v:textbox inset="0,0,0,0">
-              <w:txbxContent>
-                <w:p>
-                  <w:pPr>
-                    <w:spacing w:before="14"/>
-                    <w:ind w:left="20"/>
-                    <w:rPr>
-                      <w:b/>
-                      <w:sz w:val="18"/>
-                    </w:rPr>
-                  </w:pPr>
-                  <w:r>
-                    <w:rPr>
-                      <w:b/>
-                      <w:sz w:val="18"/>
-                    </w:rPr>
-                    <w:t>Representing</w:t>
-                  </w:r>
-                </w:p>
-              </w:txbxContent>
-            </v:textbox>
-            <w10:wrap anchorx="page" anchory="page"/>
-          </v:shape>
-        </w:pict>
-      </w:r>
-      <w:r>
-        <w:pict w14:anchorId="6748E1A3">
-          <v:shape id="_x0000_s1509" type="#_x0000_t202" style="position:absolute;margin-left:148.9pt;margin-top:135.55pt;width:113.35pt;height:12.1pt;z-index:-36232;mso-position-horizontal-relative:page;mso-position-vertical-relative:page" filled="f" stroked="f">
-            <v:textbox inset="0,0,0,0">
-              <w:txbxContent>
-                <w:p>
-                  <w:pPr>
-                    <w:spacing w:before="14"/>
-                    <w:ind w:left="20"/>
-                    <w:rPr>
-                      <w:b/>
-                      <w:sz w:val="18"/>
-                    </w:rPr>
-                  </w:pPr>
-                  <w:r>
-                    <w:rPr>
-                      <w:b/>
-                      <w:sz w:val="18"/>
-                    </w:rPr>
-                    <w:t>Self, without a Lawyer or</w:t>
-                  </w:r>
-                </w:p>
-              </w:txbxContent>
-            </v:textbox>
-            <w10:wrap anchorx="page" anchory="page"/>
-          </v:shape>
-        </w:pict>
-      </w:r>
-      <w:r>
-        <w:pict w14:anchorId="720505B3">
-          <v:shape id="_x0000_s1508" type="#_x0000_t202" style="position:absolute;margin-left:280.4pt;margin-top:135.55pt;width:53pt;height:12.1pt;z-index:-36208;mso-position-horizontal-relative:page;mso-position-vertical-relative:page" filled="f" stroked="f">
-            <v:textbox inset="0,0,0,0">
-              <w:txbxContent>
-                <w:p>
-                  <w:pPr>
-                    <w:spacing w:before="14"/>
-                    <w:ind w:left="20"/>
-                    <w:rPr>
-                      <w:b/>
-                      <w:sz w:val="18"/>
-                    </w:rPr>
-                  </w:pPr>
-                  <w:r>
-                    <w:rPr>
-                      <w:b/>
-                      <w:sz w:val="18"/>
-                    </w:rPr>
-                    <w:t>Attorney for</w:t>
-                  </w:r>
-                </w:p>
-              </w:txbxContent>
-            </v:textbox>
-            <w10:wrap anchorx="page" anchory="page"/>
-          </v:shape>
-        </w:pict>
-      </w:r>
-      <w:r>
-        <w:pict w14:anchorId="45B89BEA">
-          <v:shape id="_x0000_s1507" type="#_x0000_t202" style="position:absolute;margin-left:354.1pt;margin-top:135.55pt;width:67.15pt;height:12.1pt;z-index:-36184;mso-position-horizontal-relative:page;mso-position-vertical-relative:page" filled="f" stroked="f">
-            <v:textbox inset="0,0,0,0">
-              <w:txbxContent>
-                <w:p>
-                  <w:pPr>
-                    <w:tabs>
-                      <w:tab w:val="left" w:pos="1054"/>
-                    </w:tabs>
-                    <w:spacing w:before="14"/>
-                    <w:ind w:left="20"/>
-                    <w:rPr>
-                      <w:b/>
-                      <w:sz w:val="18"/>
-                    </w:rPr>
-                  </w:pPr>
-                  <w:r>
-                    <w:rPr>
-                      <w:b/>
-                      <w:sz w:val="18"/>
-                    </w:rPr>
-                    <w:t>Petitioner</w:t>
-                  </w:r>
-                  <w:r>
-                    <w:rPr>
-                      <w:b/>
-                      <w:sz w:val="18"/>
-                    </w:rPr>
-                    <w:tab/>
-                    <w:t>OR</w:t>
-                  </w:r>
-                </w:p>
-              </w:txbxContent>
-            </v:textbox>
-            <w10:wrap anchorx="page" anchory="page"/>
-          </v:shape>
-        </w:pict>
-      </w:r>
-      <w:r>
-        <w:pict w14:anchorId="56422B76">
-          <v:shape id="_x0000_s1506" type="#_x0000_t202" style="position:absolute;margin-left:439.4pt;margin-top:135.55pt;width:54.15pt;height:12.1pt;z-index:-36160;mso-position-horizontal-relative:page;mso-position-vertical-relative:page" filled="f" stroked="f">
-            <v:textbox inset="0,0,0,0">
-              <w:txbxContent>
-                <w:p>
-                  <w:pPr>
-                    <w:spacing w:before="14"/>
-                    <w:ind w:left="20"/>
-                    <w:rPr>
-                      <w:b/>
-                      <w:sz w:val="18"/>
-                    </w:rPr>
-                  </w:pPr>
-                  <w:r>
-                    <w:rPr>
-                      <w:b/>
-                      <w:sz w:val="18"/>
-                    </w:rPr>
-                    <w:t>Respondent</w:t>
                   </w:r>
                 </w:p>
               </w:txbxContent>
@@ -1290,8 +1101,8 @@
         </w:pict>
       </w:r>
       <w:r>
-        <w:pict w14:anchorId="2F578EDE">
-          <v:shape id="_x0000_s1496" type="#_x0000_t202" style="position:absolute;margin-left:107pt;margin-top:471.25pt;width:434pt;height:83.9pt;z-index:-35920;mso-position-horizontal-relative:page;mso-position-vertical-relative:page" filled="f" stroked="f">
+        <w:pict w14:anchorId="4D10952B">
+          <v:shape id="_x0000_s1495" type="#_x0000_t202" style="position:absolute;margin-left:71pt;margin-top:562.95pt;width:12.1pt;height:15.45pt;z-index:-35896;mso-position-horizontal-relative:page;mso-position-vertical-relative:page" filled="f" stroked="f">
             <v:textbox inset="0,0,0,0">
               <w:txbxContent>
                 <w:p>
@@ -1303,291 +1114,25 @@
                       <w:sz w:val="24"/>
                     </w:rPr>
                   </w:pPr>
+                  <w:bookmarkStart w:id="3" w:name="_GoBack"/>
                   <w:r>
                     <w:rPr>
                       <w:b/>
                       <w:sz w:val="24"/>
                     </w:rPr>
-                    <w:t>INFORMATION ABOUT MY SPOUSE, THE RESPONDENT</w:t>
-                  </w:r>
-                </w:p>
-                <w:p>
-                  <w:pPr>
-                    <w:pStyle w:val="BodyText"/>
-                    <w:tabs>
-                      <w:tab w:val="left" w:pos="4339"/>
-                      <w:tab w:val="left" w:pos="8659"/>
-                    </w:tabs>
-                    <w:spacing w:before="227"/>
-                    <w:ind w:left="20" w:right="18"/>
-                    <w:jc w:val="both"/>
-                  </w:pPr>
-                  <w:r>
-                    <w:t>Name:</w:t>
-                  </w:r>
-                  <w:r>
-                    <w:rPr>
-                      <w:u w:val="single"/>
-                    </w:rPr>
-                    <w:tab/>
-                  </w:r>
-                  <w:r>
-                    <w:rPr>
-                      <w:u w:val="single"/>
-                    </w:rPr>
-                    <w:tab/>
-                  </w:r>
-                  <w:r>
-                    <w:t xml:space="preserve"> Address:</w:t>
-                  </w:r>
-                  <w:r>
-                    <w:rPr>
-                      <w:u w:val="single"/>
-                    </w:rPr>
-                    <w:tab/>
-                  </w:r>
-                  <w:r>
-                    <w:rPr>
-                      <w:u w:val="single"/>
-                    </w:rPr>
-                    <w:tab/>
-                  </w:r>
-                  <w:r>
-                    <w:t xml:space="preserve"> Date of</w:t>
-                  </w:r>
-                  <w:r>
-                    <w:rPr>
-                      <w:spacing w:val="-13"/>
-                    </w:rPr>
-                    <w:t xml:space="preserve"> </w:t>
-                  </w:r>
-                  <w:r>
-                    <w:t xml:space="preserve">Birth:  </w:t>
-                  </w:r>
-                  <w:r>
-                    <w:rPr>
-                      <w:spacing w:val="21"/>
-                    </w:rPr>
-                    <w:t xml:space="preserve"> </w:t>
-                  </w:r>
-                  <w:r>
-                    <w:rPr>
-                      <w:w w:val="99"/>
-                      <w:u w:val="single"/>
-                    </w:rPr>
-                    <w:t xml:space="preserve"> </w:t>
-                  </w:r>
-                  <w:r>
-                    <w:rPr>
-                      <w:u w:val="single"/>
-                    </w:rPr>
-                    <w:tab/>
-                  </w:r>
-                </w:p>
-                <w:p>
-                  <w:pPr>
-                    <w:pStyle w:val="BodyText"/>
-                    <w:tabs>
-                      <w:tab w:val="left" w:pos="5059"/>
-                    </w:tabs>
-                    <w:spacing w:before="0" w:line="223" w:lineRule="exact"/>
-                    <w:ind w:left="20"/>
-                    <w:jc w:val="both"/>
-                  </w:pPr>
-                  <w:r>
-                    <w:t>Job</w:t>
-                  </w:r>
-                  <w:r>
-                    <w:rPr>
-                      <w:spacing w:val="-8"/>
-                    </w:rPr>
-                    <w:t xml:space="preserve"> </w:t>
-                  </w:r>
-                  <w:r>
-                    <w:t xml:space="preserve">Title: </w:t>
-                  </w:r>
-                  <w:r>
-                    <w:rPr>
-                      <w:spacing w:val="-20"/>
-                    </w:rPr>
-                    <w:t xml:space="preserve"> </w:t>
-                  </w:r>
-                  <w:r>
-                    <w:rPr>
-                      <w:w w:val="99"/>
-                      <w:u w:val="single"/>
-                    </w:rPr>
-                    <w:t xml:space="preserve"> </w:t>
-                  </w:r>
-                  <w:r>
-                    <w:rPr>
-                      <w:u w:val="single"/>
-                    </w:rPr>
-                    <w:tab/>
-                  </w:r>
-                </w:p>
-                <w:p>
-                  <w:pPr>
-                    <w:pStyle w:val="BodyText"/>
-                    <w:tabs>
-                      <w:tab w:val="left" w:pos="8659"/>
-                    </w:tabs>
-                    <w:spacing w:before="0" w:line="229" w:lineRule="exact"/>
-                    <w:ind w:left="20"/>
-                    <w:jc w:val="both"/>
-                  </w:pPr>
-                  <w:r>
-                    <w:t>Starting</w:t>
-                  </w:r>
-                  <w:r>
-                    <w:rPr>
-                      <w:spacing w:val="-8"/>
-                    </w:rPr>
-                    <w:t xml:space="preserve"> </w:t>
-                  </w:r>
-                  <w:r>
-                    <w:t>with</w:t>
-                  </w:r>
-                  <w:r>
-                    <w:rPr>
-                      <w:spacing w:val="-8"/>
-                    </w:rPr>
-                    <w:t xml:space="preserve"> </w:t>
-                  </w:r>
-                  <w:r>
-                    <w:t>today,</w:t>
-                  </w:r>
-                  <w:r>
-                    <w:rPr>
-                      <w:spacing w:val="-8"/>
-                    </w:rPr>
-                    <w:t xml:space="preserve"> </w:t>
-                  </w:r>
-                  <w:r>
-                    <w:t>number</w:t>
-                  </w:r>
-                  <w:r>
-                    <w:rPr>
-                      <w:spacing w:val="-7"/>
-                    </w:rPr>
-                    <w:t xml:space="preserve"> </w:t>
-                  </w:r>
-                  <w:r>
-                    <w:t>of</w:t>
-                  </w:r>
-                  <w:r>
-                    <w:rPr>
-                      <w:spacing w:val="-6"/>
-                    </w:rPr>
-                    <w:t xml:space="preserve"> </w:t>
-                  </w:r>
-                  <w:r>
-                    <w:t>months/years</w:t>
-                  </w:r>
-                  <w:r>
-                    <w:rPr>
-                      <w:spacing w:val="-7"/>
-                    </w:rPr>
-                    <w:t xml:space="preserve"> </w:t>
-                  </w:r>
-                  <w:r>
-                    <w:t>in</w:t>
-                  </w:r>
-                  <w:r>
-                    <w:rPr>
-                      <w:spacing w:val="-8"/>
-                    </w:rPr>
-                    <w:t xml:space="preserve"> </w:t>
-                  </w:r>
-                  <w:r>
-                    <w:t>a</w:t>
-                  </w:r>
-                  <w:r>
-                    <w:rPr>
-                      <w:spacing w:val="-8"/>
-                    </w:rPr>
-                    <w:t xml:space="preserve"> </w:t>
-                  </w:r>
-                  <w:r>
-                    <w:t>row</w:t>
-                  </w:r>
-                  <w:r>
-                    <w:rPr>
-                      <w:spacing w:val="-10"/>
-                    </w:rPr>
-                    <w:t xml:space="preserve"> </w:t>
-                  </w:r>
-                  <w:r>
-                    <w:t>the</w:t>
-                  </w:r>
-                  <w:r>
-                    <w:rPr>
-                      <w:spacing w:val="-8"/>
-                    </w:rPr>
-                    <w:t xml:space="preserve"> </w:t>
-                  </w:r>
-                  <w:r>
-                    <w:t>Respondent</w:t>
-                  </w:r>
-                  <w:r>
-                    <w:rPr>
-                      <w:spacing w:val="-8"/>
-                    </w:rPr>
-                    <w:t xml:space="preserve"> </w:t>
-                  </w:r>
-                  <w:r>
-                    <w:t>has</w:t>
-                  </w:r>
-                  <w:r>
-                    <w:rPr>
-                      <w:spacing w:val="-7"/>
-                    </w:rPr>
-                    <w:t xml:space="preserve"> </w:t>
-                  </w:r>
-                  <w:r>
-                    <w:t>lived</w:t>
-                  </w:r>
-                  <w:r>
-                    <w:rPr>
-                      <w:spacing w:val="-8"/>
-                    </w:rPr>
-                    <w:t xml:space="preserve"> </w:t>
-                  </w:r>
-                  <w:r>
-                    <w:t>in</w:t>
-                  </w:r>
-                  <w:r>
-                    <w:rPr>
-                      <w:spacing w:val="-8"/>
-                    </w:rPr>
-                    <w:t xml:space="preserve"> </w:t>
-                  </w:r>
-                  <w:r>
-                    <w:t>Arizona.</w:t>
-                  </w:r>
-                  <w:r>
-                    <w:rPr>
-                      <w:w w:val="99"/>
-                      <w:u w:val="single"/>
-                    </w:rPr>
-                    <w:t xml:space="preserve"> </w:t>
-                  </w:r>
-                  <w:r>
-                    <w:rPr>
-                      <w:u w:val="single"/>
-                    </w:rPr>
-                    <w:tab/>
-                  </w:r>
-                </w:p>
-              </w:txbxContent>
-            </v:textbox>
-            <w10:wrap anchorx="page" anchory="page"/>
-          </v:shape>
-        </w:pict>
-      </w:r>
-      <w:r>
-        <w:pict w14:anchorId="4D10952B">
-          <v:shape id="_x0000_s1495" type="#_x0000_t202" style="position:absolute;margin-left:71pt;margin-top:562.95pt;width:12.1pt;height:15.45pt;z-index:-35896;mso-position-horizontal-relative:page;mso-position-vertical-relative:page" filled="f" stroked="f">
+                    <w:t>3.</w:t>
+                  </w:r>
+                  <w:bookmarkEnd w:id="3"/>
+                </w:p>
+              </w:txbxContent>
+            </v:textbox>
+            <w10:wrap anchorx="page" anchory="page"/>
+          </v:shape>
+        </w:pict>
+      </w:r>
+      <w:r>
+        <w:pict w14:anchorId="10376725">
+          <v:shape id="_x0000_s1494" type="#_x0000_t202" style="position:absolute;margin-left:107pt;margin-top:562.95pt;width:220.95pt;height:15.45pt;z-index:-35872;mso-position-horizontal-relative:page;mso-position-vertical-relative:page" filled="f" stroked="f">
             <v:textbox inset="0,0,0,0">
               <w:txbxContent>
                 <w:p>
@@ -1604,34 +1149,6 @@
                       <w:b/>
                       <w:sz w:val="24"/>
                     </w:rPr>
-                    <w:t>3.</w:t>
-                  </w:r>
-                </w:p>
-              </w:txbxContent>
-            </v:textbox>
-            <w10:wrap anchorx="page" anchory="page"/>
-          </v:shape>
-        </w:pict>
-      </w:r>
-      <w:r>
-        <w:pict w14:anchorId="10376725">
-          <v:shape id="_x0000_s1494" type="#_x0000_t202" style="position:absolute;margin-left:107pt;margin-top:562.95pt;width:220.95pt;height:15.45pt;z-index:-35872;mso-position-horizontal-relative:page;mso-position-vertical-relative:page" filled="f" stroked="f">
-            <v:textbox inset="0,0,0,0">
-              <w:txbxContent>
-                <w:p>
-                  <w:pPr>
-                    <w:spacing w:before="12"/>
-                    <w:ind w:left="20"/>
-                    <w:rPr>
-                      <w:b/>
-                      <w:sz w:val="24"/>
-                    </w:rPr>
-                  </w:pPr>
-                  <w:r>
-                    <w:rPr>
-                      <w:b/>
-                      <w:sz w:val="24"/>
-                    </w:rPr>
                     <w:t xml:space="preserve">INFORMATION ABOUT MY </w:t>
                   </w:r>
                   <w:r>
@@ -1641,511 +1158,6 @@
                       <w:sz w:val="24"/>
                     </w:rPr>
                     <w:t>MARRIAGE</w:t>
-                  </w:r>
-                </w:p>
-              </w:txbxContent>
-            </v:textbox>
-            <w10:wrap anchorx="page" anchory="page"/>
-          </v:shape>
-        </w:pict>
-      </w:r>
-      <w:r>
-        <w:pict w14:anchorId="387CA5B9">
-          <v:shape id="_x0000_s1493" type="#_x0000_t202" style="position:absolute;margin-left:107pt;margin-top:588.05pt;width:470.1pt;height:119.35pt;z-index:-35848;mso-position-horizontal-relative:page;mso-position-vertical-relative:page" filled="f" stroked="f">
-            <v:textbox inset="0,0,0,0">
-              <w:txbxContent>
-                <w:p>
-                  <w:pPr>
-                    <w:pStyle w:val="BodyText"/>
-                    <w:tabs>
-                      <w:tab w:val="left" w:pos="5059"/>
-                    </w:tabs>
-                    <w:spacing w:before="12"/>
-                    <w:ind w:left="20"/>
-                  </w:pPr>
-                  <w:r>
-                    <w:t>Date of</w:t>
-                  </w:r>
-                  <w:r>
-                    <w:rPr>
-                      <w:spacing w:val="-16"/>
-                    </w:rPr>
-                    <w:t xml:space="preserve"> </w:t>
-                  </w:r>
-                  <w:r>
-                    <w:t>Marriage:</w:t>
-                  </w:r>
-                  <w:r>
-                    <w:rPr>
-                      <w:spacing w:val="25"/>
-                    </w:rPr>
-                    <w:t xml:space="preserve"> </w:t>
-                  </w:r>
-                  <w:r>
-                    <w:rPr>
-                      <w:w w:val="99"/>
-                      <w:u w:val="single"/>
-                    </w:rPr>
-                    <w:t xml:space="preserve"> </w:t>
-                  </w:r>
-                  <w:r>
-                    <w:rPr>
-                      <w:u w:val="single"/>
-                    </w:rPr>
-                    <w:tab/>
-                  </w:r>
-                </w:p>
-                <w:p>
-                  <w:pPr>
-                    <w:pStyle w:val="BodyText"/>
-                    <w:tabs>
-                      <w:tab w:val="left" w:pos="8659"/>
-                    </w:tabs>
-                    <w:spacing w:before="32"/>
-                    <w:ind w:left="20"/>
-                  </w:pPr>
-                  <w:r>
-                    <w:t>City</w:t>
-                  </w:r>
-                  <w:r>
-                    <w:rPr>
-                      <w:spacing w:val="-12"/>
-                    </w:rPr>
-                    <w:t xml:space="preserve"> </w:t>
-                  </w:r>
-                  <w:r>
-                    <w:t>and</w:t>
-                  </w:r>
-                  <w:r>
-                    <w:rPr>
-                      <w:spacing w:val="-7"/>
-                    </w:rPr>
-                    <w:t xml:space="preserve"> </w:t>
-                  </w:r>
-                  <w:r>
-                    <w:t>state</w:t>
-                  </w:r>
-                  <w:r>
-                    <w:rPr>
-                      <w:spacing w:val="-7"/>
-                    </w:rPr>
-                    <w:t xml:space="preserve"> </w:t>
-                  </w:r>
-                  <w:r>
-                    <w:t>or</w:t>
-                  </w:r>
-                  <w:r>
-                    <w:rPr>
-                      <w:spacing w:val="-6"/>
-                    </w:rPr>
-                    <w:t xml:space="preserve"> </w:t>
-                  </w:r>
-                  <w:r>
-                    <w:t>country</w:t>
-                  </w:r>
-                  <w:r>
-                    <w:rPr>
-                      <w:spacing w:val="-12"/>
-                    </w:rPr>
-                    <w:t xml:space="preserve"> </w:t>
-                  </w:r>
-                  <w:r>
-                    <w:t>where</w:t>
-                  </w:r>
-                  <w:r>
-                    <w:rPr>
-                      <w:spacing w:val="-7"/>
-                    </w:rPr>
-                    <w:t xml:space="preserve"> </w:t>
-                  </w:r>
-                  <w:r>
-                    <w:t>we</w:t>
-                  </w:r>
-                  <w:r>
-                    <w:rPr>
-                      <w:spacing w:val="-7"/>
-                    </w:rPr>
-                    <w:t xml:space="preserve"> </w:t>
-                  </w:r>
-                  <w:r>
-                    <w:t>were</w:t>
-                  </w:r>
-                  <w:r>
-                    <w:rPr>
-                      <w:spacing w:val="-7"/>
-                    </w:rPr>
-                    <w:t xml:space="preserve"> </w:t>
-                  </w:r>
-                  <w:r>
-                    <w:t xml:space="preserve">married: </w:t>
-                  </w:r>
-                  <w:r>
-                    <w:rPr>
-                      <w:spacing w:val="-22"/>
-                    </w:rPr>
-                    <w:t xml:space="preserve"> </w:t>
-                  </w:r>
-                  <w:r>
-                    <w:rPr>
-                      <w:w w:val="99"/>
-                      <w:u w:val="single"/>
-                    </w:rPr>
-                    <w:t xml:space="preserve"> </w:t>
-                  </w:r>
-                  <w:r>
-                    <w:rPr>
-                      <w:u w:val="single"/>
-                    </w:rPr>
-                    <w:tab/>
-                  </w:r>
-                </w:p>
-                <w:p>
-                  <w:pPr>
-                    <w:spacing w:before="120" w:line="244" w:lineRule="auto"/>
-                    <w:ind w:left="20" w:right="19"/>
-                    <w:jc w:val="both"/>
-                    <w:rPr>
-                      <w:sz w:val="20"/>
-                    </w:rPr>
-                  </w:pPr>
-                  <w:r>
-                    <w:rPr>
-                      <w:b/>
-                      <w:sz w:val="20"/>
-                    </w:rPr>
-                    <w:t xml:space="preserve">The following statements MUST BE TRUE </w:t>
-                  </w:r>
-                  <w:r>
-                    <w:rPr>
-                      <w:sz w:val="20"/>
-                    </w:rPr>
-                    <w:t xml:space="preserve">for you to use this document and to qualify for divorce in Arizona </w:t>
-                  </w:r>
-                  <w:r>
-                    <w:rPr>
-                      <w:b/>
-                      <w:sz w:val="20"/>
-                    </w:rPr>
-                    <w:t xml:space="preserve">AND </w:t>
-                  </w:r>
-                  <w:r>
-                    <w:rPr>
-                      <w:b/>
-                      <w:i/>
-                      <w:sz w:val="20"/>
-                      <w:u w:val="thick"/>
-                    </w:rPr>
-                    <w:t>you must check the boxes</w:t>
-                  </w:r>
-                  <w:r>
-                    <w:rPr>
-                      <w:b/>
-                      <w:i/>
-                      <w:sz w:val="20"/>
-                    </w:rPr>
-                    <w:t xml:space="preserve"> </w:t>
-                  </w:r>
-                  <w:r>
-                    <w:rPr>
-                      <w:sz w:val="20"/>
-                    </w:rPr>
-                    <w:t xml:space="preserve">to indicate that the statements are </w:t>
-                  </w:r>
-                  <w:proofErr w:type="gramStart"/>
-                  <w:r>
-                    <w:rPr>
-                      <w:sz w:val="20"/>
-                    </w:rPr>
-                    <w:t>true</w:t>
-                  </w:r>
-                  <w:proofErr w:type="gramEnd"/>
-                  <w:r>
-                    <w:rPr>
-                      <w:sz w:val="20"/>
-                    </w:rPr>
-                    <w:t xml:space="preserve"> </w:t>
-                  </w:r>
-                  <w:r>
-                    <w:rPr>
-                      <w:i/>
-                      <w:sz w:val="20"/>
-                    </w:rPr>
-                    <w:t>or your case may not proceed</w:t>
-                  </w:r>
-                  <w:r>
-                    <w:rPr>
-                      <w:sz w:val="20"/>
-                    </w:rPr>
-                    <w:t>.</w:t>
-                  </w:r>
-                </w:p>
-                <w:p>
-                  <w:pPr>
-                    <w:spacing w:before="96"/>
-                    <w:ind w:left="367"/>
-                    <w:rPr>
-                      <w:b/>
-                      <w:sz w:val="20"/>
-                    </w:rPr>
-                  </w:pPr>
-                  <w:r>
-                    <w:rPr>
-                      <w:b/>
-                      <w:sz w:val="20"/>
-                    </w:rPr>
-                    <w:t xml:space="preserve">We do not have a covenant marriage </w:t>
-                  </w:r>
-                  <w:r>
-                    <w:rPr>
-                      <w:sz w:val="20"/>
-                    </w:rPr>
-                    <w:t>(If not sure, refer to the INSTRUCTIONS for information)</w:t>
-                  </w:r>
-                  <w:r>
-                    <w:rPr>
-                      <w:b/>
-                      <w:sz w:val="20"/>
-                    </w:rPr>
-                    <w:t>.</w:t>
-                  </w:r>
-                </w:p>
-                <w:p>
-                  <w:pPr>
-                    <w:spacing w:before="8" w:line="247" w:lineRule="auto"/>
-                    <w:ind w:left="379" w:right="17" w:hanging="36"/>
-                    <w:jc w:val="both"/>
-                    <w:rPr>
-                      <w:b/>
-                      <w:sz w:val="20"/>
-                    </w:rPr>
-                  </w:pPr>
-                  <w:r>
-                    <w:rPr>
-                      <w:b/>
-                      <w:sz w:val="20"/>
-                    </w:rPr>
-                    <w:t>Our</w:t>
-                  </w:r>
-                  <w:r>
-                    <w:rPr>
-                      <w:b/>
-                      <w:spacing w:val="-21"/>
-                      <w:sz w:val="20"/>
-                    </w:rPr>
-                    <w:t xml:space="preserve"> </w:t>
-                  </w:r>
-                  <w:r>
-                    <w:rPr>
-                      <w:b/>
-                      <w:sz w:val="20"/>
-                    </w:rPr>
-                    <w:t>marriage</w:t>
-                  </w:r>
-                  <w:r>
-                    <w:rPr>
-                      <w:b/>
-                      <w:spacing w:val="-20"/>
-                      <w:sz w:val="20"/>
-                    </w:rPr>
-                    <w:t xml:space="preserve"> </w:t>
-                  </w:r>
-                  <w:r>
-                    <w:rPr>
-                      <w:b/>
-                      <w:sz w:val="20"/>
-                    </w:rPr>
-                    <w:t>is</w:t>
-                  </w:r>
-                  <w:r>
-                    <w:rPr>
-                      <w:b/>
-                      <w:spacing w:val="-20"/>
-                      <w:sz w:val="20"/>
-                    </w:rPr>
-                    <w:t xml:space="preserve"> </w:t>
-                  </w:r>
-                  <w:r>
-                    <w:rPr>
-                      <w:b/>
-                      <w:sz w:val="20"/>
-                    </w:rPr>
-                    <w:t>broken</w:t>
-                  </w:r>
-                  <w:r>
-                    <w:rPr>
-                      <w:b/>
-                      <w:spacing w:val="-19"/>
-                      <w:sz w:val="20"/>
-                    </w:rPr>
-                    <w:t xml:space="preserve"> </w:t>
-                  </w:r>
-                  <w:r>
-                    <w:rPr>
-                      <w:b/>
-                      <w:sz w:val="20"/>
-                    </w:rPr>
-                    <w:t>beyond</w:t>
-                  </w:r>
-                  <w:r>
-                    <w:rPr>
-                      <w:b/>
-                      <w:spacing w:val="-19"/>
-                      <w:sz w:val="20"/>
-                    </w:rPr>
-                    <w:t xml:space="preserve"> </w:t>
-                  </w:r>
-                  <w:r>
-                    <w:rPr>
-                      <w:b/>
-                      <w:sz w:val="20"/>
-                    </w:rPr>
-                    <w:t>repair</w:t>
-                  </w:r>
-                  <w:r>
-                    <w:rPr>
-                      <w:b/>
-                      <w:spacing w:val="-21"/>
-                      <w:sz w:val="20"/>
-                    </w:rPr>
-                    <w:t xml:space="preserve"> </w:t>
-                  </w:r>
-                  <w:r>
-                    <w:rPr>
-                      <w:sz w:val="20"/>
-                    </w:rPr>
-                    <w:t>(“irretrievably</w:t>
-                  </w:r>
-                  <w:r>
-                    <w:rPr>
-                      <w:spacing w:val="-25"/>
-                      <w:sz w:val="20"/>
-                    </w:rPr>
-                    <w:t xml:space="preserve"> </w:t>
-                  </w:r>
-                  <w:r>
-                    <w:rPr>
-                      <w:sz w:val="20"/>
-                    </w:rPr>
-                    <w:t>broken”)</w:t>
-                  </w:r>
-                  <w:r>
-                    <w:rPr>
-                      <w:spacing w:val="-19"/>
-                      <w:sz w:val="20"/>
-                    </w:rPr>
-                    <w:t xml:space="preserve"> </w:t>
-                  </w:r>
-                  <w:r>
-                    <w:rPr>
-                      <w:b/>
-                      <w:sz w:val="20"/>
-                    </w:rPr>
-                    <w:t>and</w:t>
-                  </w:r>
-                  <w:r>
-                    <w:rPr>
-                      <w:b/>
-                      <w:spacing w:val="-19"/>
-                      <w:sz w:val="20"/>
-                    </w:rPr>
-                    <w:t xml:space="preserve"> </w:t>
-                  </w:r>
-                  <w:r>
-                    <w:rPr>
-                      <w:b/>
-                      <w:sz w:val="20"/>
-                    </w:rPr>
-                    <w:t>there</w:t>
-                  </w:r>
-                  <w:r>
-                    <w:rPr>
-                      <w:b/>
-                      <w:spacing w:val="-20"/>
-                      <w:sz w:val="20"/>
-                    </w:rPr>
-                    <w:t xml:space="preserve"> </w:t>
-                  </w:r>
-                  <w:r>
-                    <w:rPr>
-                      <w:b/>
-                      <w:sz w:val="20"/>
-                    </w:rPr>
-                    <w:t>is</w:t>
-                  </w:r>
-                  <w:r>
-                    <w:rPr>
-                      <w:b/>
-                      <w:spacing w:val="-20"/>
-                      <w:sz w:val="20"/>
-                    </w:rPr>
-                    <w:t xml:space="preserve"> </w:t>
-                  </w:r>
-                  <w:r>
-                    <w:rPr>
-                      <w:b/>
-                      <w:sz w:val="20"/>
-                    </w:rPr>
-                    <w:t>no</w:t>
-                  </w:r>
-                  <w:r>
-                    <w:rPr>
-                      <w:b/>
-                      <w:spacing w:val="-19"/>
-                      <w:sz w:val="20"/>
-                    </w:rPr>
-                    <w:t xml:space="preserve"> </w:t>
-                  </w:r>
-                  <w:r>
-                    <w:rPr>
-                      <w:b/>
-                      <w:sz w:val="20"/>
-                    </w:rPr>
-                    <w:t>hope</w:t>
-                  </w:r>
-                  <w:r>
-                    <w:rPr>
-                      <w:b/>
-                      <w:spacing w:val="-20"/>
-                      <w:sz w:val="20"/>
-                    </w:rPr>
-                    <w:t xml:space="preserve"> </w:t>
-                  </w:r>
-                  <w:r>
-                    <w:rPr>
-                      <w:b/>
-                      <w:sz w:val="20"/>
-                    </w:rPr>
-                    <w:t>of</w:t>
-                  </w:r>
-                  <w:r>
-                    <w:rPr>
-                      <w:b/>
-                      <w:spacing w:val="-19"/>
-                      <w:sz w:val="20"/>
-                    </w:rPr>
-                    <w:t xml:space="preserve"> </w:t>
-                  </w:r>
-                  <w:r>
-                    <w:rPr>
-                      <w:b/>
-                      <w:sz w:val="20"/>
-                    </w:rPr>
-                    <w:t>reconciliation. We have tried to resolve our problems through Conciliation Services or going to Conciliation Services would not</w:t>
-                  </w:r>
-                  <w:r>
-                    <w:rPr>
-                      <w:b/>
-                      <w:spacing w:val="-2"/>
-                      <w:sz w:val="20"/>
-                    </w:rPr>
-                    <w:t xml:space="preserve"> </w:t>
-                  </w:r>
-                  <w:r>
-                    <w:rPr>
-                      <w:b/>
-                      <w:sz w:val="20"/>
-                    </w:rPr>
-                    <w:t>work.</w:t>
                   </w:r>
                 </w:p>
               </w:txbxContent>
@@ -2722,7 +1734,21 @@
                       <w:rFonts w:asciiTheme="minorHAnsi" w:hAnsiTheme="minorHAnsi" w:cstheme="minorHAnsi"/>
                       <w:sz w:val="17"/>
                     </w:rPr>
-                    <w:t>{form29_1}</w:t>
+                    <w:t>{form</w:t>
+                  </w:r>
+                  <w:r>
+                    <w:rPr>
+                      <w:rFonts w:asciiTheme="minorHAnsi" w:hAnsiTheme="minorHAnsi" w:cstheme="minorHAnsi"/>
+                      <w:sz w:val="17"/>
+                    </w:rPr>
+                    <w:t>16</w:t>
+                  </w:r>
+                  <w:r>
+                    <w:rPr>
+                      <w:rFonts w:asciiTheme="minorHAnsi" w:hAnsiTheme="minorHAnsi" w:cstheme="minorHAnsi"/>
+                      <w:sz w:val="17"/>
+                    </w:rPr>
+                    <w:t>_1}</w:t>
                   </w:r>
                 </w:p>
               </w:txbxContent>
@@ -2831,7 +1857,21 @@
                       <w:rFonts w:asciiTheme="minorHAnsi" w:hAnsiTheme="minorHAnsi" w:cstheme="minorHAnsi"/>
                       <w:sz w:val="17"/>
                     </w:rPr>
-                    <w:t>{form25_1}</w:t>
+                    <w:t>{form</w:t>
+                  </w:r>
+                  <w:r>
+                    <w:rPr>
+                      <w:rFonts w:asciiTheme="minorHAnsi" w:hAnsiTheme="minorHAnsi" w:cstheme="minorHAnsi"/>
+                      <w:sz w:val="17"/>
+                    </w:rPr>
+                    <w:t>1</w:t>
+                  </w:r>
+                  <w:r>
+                    <w:rPr>
+                      <w:rFonts w:asciiTheme="minorHAnsi" w:hAnsiTheme="minorHAnsi" w:cstheme="minorHAnsi"/>
+                      <w:sz w:val="17"/>
+                    </w:rPr>
+                    <w:t>5_1}</w:t>
                   </w:r>
                 </w:p>
               </w:txbxContent>
@@ -3905,193 +2945,856 @@
     </w:p>
     <w:p>
       <w:pPr>
+        <w:tabs>
+          <w:tab w:val="left" w:pos="6480"/>
+        </w:tabs>
+        <w:spacing w:line="300" w:lineRule="auto"/>
+        <w:ind w:left="120" w:right="2239"/>
+        <w:jc w:val="both"/>
         <w:rPr>
-          <w:sz w:val="2"/>
-          <w:szCs w:val="2"/>
+          <w:b/>
+          <w:sz w:val="20"/>
+          <w:szCs w:val="20"/>
         </w:rPr>
       </w:pPr>
-    </w:p>
-    <w:p>
-      <w:pPr>
+      <w:r>
+        <w:pict w14:anchorId="2F578EDE">
+          <v:shape id="_x0000_s1496" type="#_x0000_t202" style="position:absolute;left:0;text-align:left;margin-left:107pt;margin-top:471.25pt;width:446.75pt;height:83.9pt;z-index:-35920;mso-position-horizontal-relative:page;mso-position-vertical-relative:page" filled="f" stroked="f">
+            <v:textbox inset="0,0,0,0">
+              <w:txbxContent>
+                <w:p>
+                  <w:pPr>
+                    <w:spacing w:before="12"/>
+                    <w:ind w:left="20"/>
+                    <w:rPr>
+                      <w:b/>
+                      <w:sz w:val="24"/>
+                    </w:rPr>
+                  </w:pPr>
+                  <w:r>
+                    <w:rPr>
+                      <w:b/>
+                      <w:sz w:val="24"/>
+                    </w:rPr>
+                    <w:t>INFORMATION ABOUT MY SPOUSE, THE RESPONDENT</w:t>
+                  </w:r>
+                </w:p>
+                <w:p>
+                  <w:pPr>
+                    <w:pStyle w:val="BodyText"/>
+                    <w:tabs>
+                      <w:tab w:val="left" w:pos="4339"/>
+                      <w:tab w:val="left" w:pos="8659"/>
+                    </w:tabs>
+                    <w:spacing w:before="227"/>
+                    <w:ind w:left="20" w:right="18"/>
+                    <w:jc w:val="both"/>
+                  </w:pPr>
+                  <w:r>
+                    <w:t>Name:</w:t>
+                  </w:r>
+                  <w:r>
+                    <w:rPr>
+                      <w:u w:val="single"/>
+                    </w:rPr>
+                    <w:tab/>
+                  </w:r>
+                  <w:r>
+                    <w:rPr>
+                      <w:u w:val="single"/>
+                    </w:rPr>
+                    <w:tab/>
+                  </w:r>
+                  <w:r>
+                    <w:t xml:space="preserve"> Address:</w:t>
+                  </w:r>
+                  <w:r>
+                    <w:rPr>
+                      <w:u w:val="single"/>
+                    </w:rPr>
+                    <w:tab/>
+                  </w:r>
+                  <w:r>
+                    <w:rPr>
+                      <w:u w:val="single"/>
+                    </w:rPr>
+                    <w:tab/>
+                  </w:r>
+                  <w:r>
+                    <w:t xml:space="preserve"> Date of</w:t>
+                  </w:r>
+                  <w:r>
+                    <w:rPr>
+                      <w:spacing w:val="-13"/>
+                    </w:rPr>
+                    <w:t xml:space="preserve"> </w:t>
+                  </w:r>
+                  <w:r>
+                    <w:t xml:space="preserve">Birth:  </w:t>
+                  </w:r>
+                  <w:r>
+                    <w:rPr>
+                      <w:spacing w:val="21"/>
+                    </w:rPr>
+                    <w:t xml:space="preserve"> </w:t>
+                  </w:r>
+                  <w:r>
+                    <w:rPr>
+                      <w:w w:val="99"/>
+                      <w:u w:val="single"/>
+                    </w:rPr>
+                    <w:t xml:space="preserve"> </w:t>
+                  </w:r>
+                  <w:r>
+                    <w:rPr>
+                      <w:u w:val="single"/>
+                    </w:rPr>
+                    <w:tab/>
+                  </w:r>
+                </w:p>
+                <w:p>
+                  <w:pPr>
+                    <w:pStyle w:val="BodyText"/>
+                    <w:tabs>
+                      <w:tab w:val="left" w:pos="5059"/>
+                    </w:tabs>
+                    <w:spacing w:before="0" w:line="223" w:lineRule="exact"/>
+                    <w:ind w:left="20"/>
+                    <w:jc w:val="both"/>
+                  </w:pPr>
+                  <w:r>
+                    <w:t>Job</w:t>
+                  </w:r>
+                  <w:r>
+                    <w:rPr>
+                      <w:spacing w:val="-8"/>
+                    </w:rPr>
+                    <w:t xml:space="preserve"> </w:t>
+                  </w:r>
+                  <w:r>
+                    <w:t xml:space="preserve">Title: </w:t>
+                  </w:r>
+                  <w:r>
+                    <w:rPr>
+                      <w:spacing w:val="-20"/>
+                    </w:rPr>
+                    <w:t xml:space="preserve"> </w:t>
+                  </w:r>
+                  <w:r>
+                    <w:rPr>
+                      <w:w w:val="99"/>
+                      <w:u w:val="single"/>
+                    </w:rPr>
+                    <w:t xml:space="preserve"> </w:t>
+                  </w:r>
+                  <w:r>
+                    <w:rPr>
+                      <w:u w:val="single"/>
+                    </w:rPr>
+                    <w:tab/>
+                  </w:r>
+                </w:p>
+                <w:p>
+                  <w:pPr>
+                    <w:pStyle w:val="BodyText"/>
+                    <w:tabs>
+                      <w:tab w:val="left" w:pos="8659"/>
+                    </w:tabs>
+                    <w:spacing w:before="0" w:line="229" w:lineRule="exact"/>
+                    <w:ind w:left="20"/>
+                    <w:jc w:val="both"/>
+                  </w:pPr>
+                  <w:r>
+                    <w:t>Starting</w:t>
+                  </w:r>
+                  <w:r>
+                    <w:rPr>
+                      <w:spacing w:val="-8"/>
+                    </w:rPr>
+                    <w:t xml:space="preserve"> </w:t>
+                  </w:r>
+                  <w:r>
+                    <w:t>with</w:t>
+                  </w:r>
+                  <w:r>
+                    <w:rPr>
+                      <w:spacing w:val="-8"/>
+                    </w:rPr>
+                    <w:t xml:space="preserve"> </w:t>
+                  </w:r>
+                  <w:r>
+                    <w:t>today,</w:t>
+                  </w:r>
+                  <w:r>
+                    <w:rPr>
+                      <w:spacing w:val="-8"/>
+                    </w:rPr>
+                    <w:t xml:space="preserve"> </w:t>
+                  </w:r>
+                  <w:r>
+                    <w:t>number</w:t>
+                  </w:r>
+                  <w:r>
+                    <w:rPr>
+                      <w:spacing w:val="-7"/>
+                    </w:rPr>
+                    <w:t xml:space="preserve"> </w:t>
+                  </w:r>
+                  <w:r>
+                    <w:t>of</w:t>
+                  </w:r>
+                  <w:r>
+                    <w:rPr>
+                      <w:spacing w:val="-6"/>
+                    </w:rPr>
+                    <w:t xml:space="preserve"> </w:t>
+                  </w:r>
+                  <w:r>
+                    <w:t>months/years</w:t>
+                  </w:r>
+                  <w:r>
+                    <w:rPr>
+                      <w:spacing w:val="-7"/>
+                    </w:rPr>
+                    <w:t xml:space="preserve"> </w:t>
+                  </w:r>
+                  <w:r>
+                    <w:t>in</w:t>
+                  </w:r>
+                  <w:r>
+                    <w:rPr>
+                      <w:spacing w:val="-8"/>
+                    </w:rPr>
+                    <w:t xml:space="preserve"> </w:t>
+                  </w:r>
+                  <w:r>
+                    <w:t>a</w:t>
+                  </w:r>
+                  <w:r>
+                    <w:rPr>
+                      <w:spacing w:val="-8"/>
+                    </w:rPr>
+                    <w:t xml:space="preserve"> </w:t>
+                  </w:r>
+                  <w:r>
+                    <w:t>row</w:t>
+                  </w:r>
+                  <w:r>
+                    <w:rPr>
+                      <w:spacing w:val="-10"/>
+                    </w:rPr>
+                    <w:t xml:space="preserve"> </w:t>
+                  </w:r>
+                  <w:r>
+                    <w:t>the</w:t>
+                  </w:r>
+                  <w:r>
+                    <w:rPr>
+                      <w:spacing w:val="-8"/>
+                    </w:rPr>
+                    <w:t xml:space="preserve"> </w:t>
+                  </w:r>
+                  <w:r>
+                    <w:t>Respondent</w:t>
+                  </w:r>
+                  <w:r>
+                    <w:rPr>
+                      <w:spacing w:val="-8"/>
+                    </w:rPr>
+                    <w:t xml:space="preserve"> </w:t>
+                  </w:r>
+                  <w:r>
+                    <w:t>has</w:t>
+                  </w:r>
+                  <w:r>
+                    <w:rPr>
+                      <w:spacing w:val="-7"/>
+                    </w:rPr>
+                    <w:t xml:space="preserve"> </w:t>
+                  </w:r>
+                  <w:r>
+                    <w:t>lived</w:t>
+                  </w:r>
+                  <w:r>
+                    <w:rPr>
+                      <w:spacing w:val="-8"/>
+                    </w:rPr>
+                    <w:t xml:space="preserve"> </w:t>
+                  </w:r>
+                  <w:r>
+                    <w:t>in</w:t>
+                  </w:r>
+                  <w:r>
+                    <w:rPr>
+                      <w:spacing w:val="-8"/>
+                    </w:rPr>
+                    <w:t xml:space="preserve"> </w:t>
+                  </w:r>
+                  <w:r>
+                    <w:t>Arizona.</w:t>
+                  </w:r>
+                  <w:r>
+                    <w:rPr>
+                      <w:w w:val="99"/>
+                      <w:u w:val="single"/>
+                    </w:rPr>
+                    <w:t xml:space="preserve"> </w:t>
+                  </w:r>
+                  <w:r>
+                    <w:rPr>
+                      <w:w w:val="99"/>
+                      <w:u w:val="single"/>
+                    </w:rPr>
+                    <w:t>{form9_1}</w:t>
+                  </w:r>
+                  <w:r>
+                    <w:rPr>
+                      <w:u w:val="single"/>
+                    </w:rPr>
+                    <w:tab/>
+                  </w:r>
+                </w:p>
+              </w:txbxContent>
+            </v:textbox>
+            <w10:wrap anchorx="page" anchory="page"/>
+          </v:shape>
+        </w:pict>
+      </w:r>
+      <w:r>
+        <w:pict w14:anchorId="387CA5B9">
+          <v:shape id="_x0000_s1493" type="#_x0000_t202" style="position:absolute;left:0;text-align:left;margin-left:108.45pt;margin-top:588.05pt;width:470.1pt;height:119.35pt;z-index:-35848;mso-position-horizontal-relative:page;mso-position-vertical-relative:page" filled="f" stroked="f">
+            <v:textbox inset="0,0,0,0">
+              <w:txbxContent>
+                <w:p>
+                  <w:pPr>
+                    <w:pStyle w:val="BodyText"/>
+                    <w:tabs>
+                      <w:tab w:val="left" w:pos="5059"/>
+                    </w:tabs>
+                    <w:spacing w:before="12"/>
+                    <w:ind w:left="20"/>
+                  </w:pPr>
+                  <w:r>
+                    <w:t>Date of</w:t>
+                  </w:r>
+                  <w:r>
+                    <w:rPr>
+                      <w:spacing w:val="-16"/>
+                    </w:rPr>
+                    <w:t xml:space="preserve"> </w:t>
+                  </w:r>
+                  <w:r>
+                    <w:t>Marriage:</w:t>
+                  </w:r>
+                  <w:r>
+                    <w:rPr>
+                      <w:spacing w:val="25"/>
+                    </w:rPr>
+                    <w:t xml:space="preserve"> </w:t>
+                  </w:r>
+                  <w:r>
+                    <w:rPr>
+                      <w:w w:val="99"/>
+                      <w:u w:val="single"/>
+                    </w:rPr>
+                    <w:t xml:space="preserve"> </w:t>
+                  </w:r>
+                  <w:r>
+                    <w:rPr>
+                      <w:u w:val="single"/>
+                    </w:rPr>
+                    <w:tab/>
+                  </w:r>
+                </w:p>
+                <w:p>
+                  <w:pPr>
+                    <w:pStyle w:val="BodyText"/>
+                    <w:tabs>
+                      <w:tab w:val="left" w:pos="8659"/>
+                    </w:tabs>
+                    <w:spacing w:before="32"/>
+                    <w:ind w:left="20"/>
+                  </w:pPr>
+                  <w:r>
+                    <w:t>City</w:t>
+                  </w:r>
+                  <w:r>
+                    <w:rPr>
+                      <w:spacing w:val="-12"/>
+                    </w:rPr>
+                    <w:t xml:space="preserve"> </w:t>
+                  </w:r>
+                  <w:r>
+                    <w:t>and</w:t>
+                  </w:r>
+                  <w:r>
+                    <w:rPr>
+                      <w:spacing w:val="-7"/>
+                    </w:rPr>
+                    <w:t xml:space="preserve"> </w:t>
+                  </w:r>
+                  <w:r>
+                    <w:t>state</w:t>
+                  </w:r>
+                  <w:r>
+                    <w:rPr>
+                      <w:spacing w:val="-7"/>
+                    </w:rPr>
+                    <w:t xml:space="preserve"> </w:t>
+                  </w:r>
+                  <w:r>
+                    <w:t>or</w:t>
+                  </w:r>
+                  <w:r>
+                    <w:rPr>
+                      <w:spacing w:val="-6"/>
+                    </w:rPr>
+                    <w:t xml:space="preserve"> </w:t>
+                  </w:r>
+                  <w:r>
+                    <w:t>country</w:t>
+                  </w:r>
+                  <w:r>
+                    <w:rPr>
+                      <w:spacing w:val="-12"/>
+                    </w:rPr>
+                    <w:t xml:space="preserve"> </w:t>
+                  </w:r>
+                  <w:r>
+                    <w:t>where</w:t>
+                  </w:r>
+                  <w:r>
+                    <w:rPr>
+                      <w:spacing w:val="-7"/>
+                    </w:rPr>
+                    <w:t xml:space="preserve"> </w:t>
+                  </w:r>
+                  <w:r>
+                    <w:t>we</w:t>
+                  </w:r>
+                  <w:r>
+                    <w:rPr>
+                      <w:spacing w:val="-7"/>
+                    </w:rPr>
+                    <w:t xml:space="preserve"> </w:t>
+                  </w:r>
+                  <w:r>
+                    <w:t>were</w:t>
+                  </w:r>
+                  <w:r>
+                    <w:rPr>
+                      <w:spacing w:val="-7"/>
+                    </w:rPr>
+                    <w:t xml:space="preserve"> </w:t>
+                  </w:r>
+                  <w:r>
+                    <w:t xml:space="preserve">married: </w:t>
+                  </w:r>
+                  <w:r>
+                    <w:rPr>
+                      <w:spacing w:val="-22"/>
+                    </w:rPr>
+                    <w:t xml:space="preserve"> </w:t>
+                  </w:r>
+                  <w:r>
+                    <w:rPr>
+                      <w:w w:val="99"/>
+                      <w:u w:val="single"/>
+                    </w:rPr>
+                    <w:t xml:space="preserve"> </w:t>
+                  </w:r>
+                  <w:r>
+                    <w:rPr>
+                      <w:u w:val="single"/>
+                    </w:rPr>
+                    <w:tab/>
+                  </w:r>
+                </w:p>
+                <w:p>
+                  <w:pPr>
+                    <w:spacing w:before="120" w:line="244" w:lineRule="auto"/>
+                    <w:ind w:left="20" w:right="19"/>
+                    <w:jc w:val="both"/>
+                    <w:rPr>
+                      <w:sz w:val="20"/>
+                    </w:rPr>
+                  </w:pPr>
+                  <w:r>
+                    <w:rPr>
+                      <w:b/>
+                      <w:sz w:val="20"/>
+                    </w:rPr>
+                    <w:t xml:space="preserve">The following statements MUST BE TRUE </w:t>
+                  </w:r>
+                  <w:r>
+                    <w:rPr>
+                      <w:sz w:val="20"/>
+                    </w:rPr>
+                    <w:t xml:space="preserve">for you to use this document and to qualify for divorce in Arizona </w:t>
+                  </w:r>
+                  <w:r>
+                    <w:rPr>
+                      <w:b/>
+                      <w:sz w:val="20"/>
+                    </w:rPr>
+                    <w:t xml:space="preserve">AND </w:t>
+                  </w:r>
+                  <w:r>
+                    <w:rPr>
+                      <w:b/>
+                      <w:i/>
+                      <w:sz w:val="20"/>
+                      <w:u w:val="thick"/>
+                    </w:rPr>
+                    <w:t>you must check the boxes</w:t>
+                  </w:r>
+                  <w:r>
+                    <w:rPr>
+                      <w:b/>
+                      <w:i/>
+                      <w:sz w:val="20"/>
+                    </w:rPr>
+                    <w:t xml:space="preserve"> </w:t>
+                  </w:r>
+                  <w:r>
+                    <w:rPr>
+                      <w:sz w:val="20"/>
+                    </w:rPr>
+                    <w:t xml:space="preserve">to indicate that the statements are </w:t>
+                  </w:r>
+                  <w:proofErr w:type="gramStart"/>
+                  <w:r>
+                    <w:rPr>
+                      <w:sz w:val="20"/>
+                    </w:rPr>
+                    <w:t>true</w:t>
+                  </w:r>
+                  <w:proofErr w:type="gramEnd"/>
+                  <w:r>
+                    <w:rPr>
+                      <w:sz w:val="20"/>
+                    </w:rPr>
+                    <w:t xml:space="preserve"> </w:t>
+                  </w:r>
+                  <w:r>
+                    <w:rPr>
+                      <w:i/>
+                      <w:sz w:val="20"/>
+                    </w:rPr>
+                    <w:t>or your case may not proceed</w:t>
+                  </w:r>
+                  <w:r>
+                    <w:rPr>
+                      <w:sz w:val="20"/>
+                    </w:rPr>
+                    <w:t>.</w:t>
+                  </w:r>
+                </w:p>
+                <w:p>
+                  <w:pPr>
+                    <w:spacing w:before="96"/>
+                    <w:rPr>
+                      <w:b/>
+                      <w:sz w:val="20"/>
+                    </w:rPr>
+                  </w:pPr>
+                  <w:r>
+                    <w:rPr>
+                      <w:b/>
+                      <w:sz w:val="20"/>
+                    </w:rPr>
+                    <w:t xml:space="preserve">[{CM}] </w:t>
+                  </w:r>
+                  <w:r>
+                    <w:rPr>
+                      <w:b/>
+                      <w:sz w:val="20"/>
+                    </w:rPr>
+                    <w:t xml:space="preserve">We do not have a covenant marriage </w:t>
+                  </w:r>
+                  <w:r>
+                    <w:rPr>
+                      <w:sz w:val="20"/>
+                    </w:rPr>
+                    <w:t>(If not sure, refer to the INSTRUCTIONS for information)</w:t>
+                  </w:r>
+                  <w:r>
+                    <w:rPr>
+                      <w:b/>
+                      <w:sz w:val="20"/>
+                    </w:rPr>
+                    <w:t>.</w:t>
+                  </w:r>
+                </w:p>
+                <w:p>
+                  <w:pPr>
+                    <w:spacing w:before="8" w:line="247" w:lineRule="auto"/>
+                    <w:ind w:right="17"/>
+                    <w:jc w:val="both"/>
+                    <w:rPr>
+                      <w:b/>
+                      <w:sz w:val="20"/>
+                    </w:rPr>
+                  </w:pPr>
+                  <w:r>
+                    <w:rPr>
+                      <w:b/>
+                      <w:sz w:val="20"/>
+                    </w:rPr>
+                    <w:t>[{BBR</w:t>
+                  </w:r>
+                  <w:proofErr w:type="gramStart"/>
+                  <w:r>
+                    <w:rPr>
+                      <w:b/>
+                      <w:sz w:val="20"/>
+                    </w:rPr>
+                    <w:t>}]</w:t>
+                  </w:r>
+                  <w:r>
+                    <w:rPr>
+                      <w:b/>
+                      <w:sz w:val="20"/>
+                    </w:rPr>
+                    <w:t>Our</w:t>
+                  </w:r>
+                  <w:proofErr w:type="gramEnd"/>
+                  <w:r>
+                    <w:rPr>
+                      <w:b/>
+                      <w:spacing w:val="-21"/>
+                      <w:sz w:val="20"/>
+                    </w:rPr>
+                    <w:t xml:space="preserve"> </w:t>
+                  </w:r>
+                  <w:r>
+                    <w:rPr>
+                      <w:b/>
+                      <w:sz w:val="20"/>
+                    </w:rPr>
+                    <w:t>marriage</w:t>
+                  </w:r>
+                  <w:r>
+                    <w:rPr>
+                      <w:b/>
+                      <w:spacing w:val="-20"/>
+                      <w:sz w:val="20"/>
+                    </w:rPr>
+                    <w:t xml:space="preserve"> </w:t>
+                  </w:r>
+                  <w:r>
+                    <w:rPr>
+                      <w:b/>
+                      <w:sz w:val="20"/>
+                    </w:rPr>
+                    <w:t>is</w:t>
+                  </w:r>
+                  <w:r>
+                    <w:rPr>
+                      <w:b/>
+                      <w:spacing w:val="-20"/>
+                      <w:sz w:val="20"/>
+                    </w:rPr>
+                    <w:t xml:space="preserve"> </w:t>
+                  </w:r>
+                  <w:r>
+                    <w:rPr>
+                      <w:b/>
+                      <w:sz w:val="20"/>
+                    </w:rPr>
+                    <w:t>broken</w:t>
+                  </w:r>
+                  <w:r>
+                    <w:rPr>
+                      <w:b/>
+                      <w:spacing w:val="-19"/>
+                      <w:sz w:val="20"/>
+                    </w:rPr>
+                    <w:t xml:space="preserve"> </w:t>
+                  </w:r>
+                  <w:r>
+                    <w:rPr>
+                      <w:b/>
+                      <w:sz w:val="20"/>
+                    </w:rPr>
+                    <w:t>beyond</w:t>
+                  </w:r>
+                  <w:r>
+                    <w:rPr>
+                      <w:b/>
+                      <w:spacing w:val="-19"/>
+                      <w:sz w:val="20"/>
+                    </w:rPr>
+                    <w:t xml:space="preserve"> </w:t>
+                  </w:r>
+                  <w:r>
+                    <w:rPr>
+                      <w:b/>
+                      <w:sz w:val="20"/>
+                    </w:rPr>
+                    <w:t>repair</w:t>
+                  </w:r>
+                  <w:r>
+                    <w:rPr>
+                      <w:b/>
+                      <w:spacing w:val="-21"/>
+                      <w:sz w:val="20"/>
+                    </w:rPr>
+                    <w:t xml:space="preserve"> </w:t>
+                  </w:r>
+                  <w:r>
+                    <w:rPr>
+                      <w:sz w:val="20"/>
+                    </w:rPr>
+                    <w:t>(“irretrievably</w:t>
+                  </w:r>
+                  <w:r>
+                    <w:rPr>
+                      <w:spacing w:val="-25"/>
+                      <w:sz w:val="20"/>
+                    </w:rPr>
+                    <w:t xml:space="preserve"> </w:t>
+                  </w:r>
+                  <w:r>
+                    <w:rPr>
+                      <w:sz w:val="20"/>
+                    </w:rPr>
+                    <w:t>broken”)</w:t>
+                  </w:r>
+                  <w:r>
+                    <w:rPr>
+                      <w:spacing w:val="-19"/>
+                      <w:sz w:val="20"/>
+                    </w:rPr>
+                    <w:t xml:space="preserve"> </w:t>
+                  </w:r>
+                  <w:r>
+                    <w:rPr>
+                      <w:b/>
+                      <w:sz w:val="20"/>
+                    </w:rPr>
+                    <w:t>and</w:t>
+                  </w:r>
+                  <w:r>
+                    <w:rPr>
+                      <w:b/>
+                      <w:spacing w:val="-19"/>
+                      <w:sz w:val="20"/>
+                    </w:rPr>
+                    <w:t xml:space="preserve"> </w:t>
+                  </w:r>
+                  <w:r>
+                    <w:rPr>
+                      <w:b/>
+                      <w:sz w:val="20"/>
+                    </w:rPr>
+                    <w:t>there</w:t>
+                  </w:r>
+                  <w:r>
+                    <w:rPr>
+                      <w:b/>
+                      <w:spacing w:val="-20"/>
+                      <w:sz w:val="20"/>
+                    </w:rPr>
+                    <w:t xml:space="preserve"> </w:t>
+                  </w:r>
+                  <w:r>
+                    <w:rPr>
+                      <w:b/>
+                      <w:sz w:val="20"/>
+                    </w:rPr>
+                    <w:t>is</w:t>
+                  </w:r>
+                  <w:r>
+                    <w:rPr>
+                      <w:b/>
+                      <w:spacing w:val="-20"/>
+                      <w:sz w:val="20"/>
+                    </w:rPr>
+                    <w:t xml:space="preserve"> </w:t>
+                  </w:r>
+                  <w:r>
+                    <w:rPr>
+                      <w:b/>
+                      <w:sz w:val="20"/>
+                    </w:rPr>
+                    <w:t>no</w:t>
+                  </w:r>
+                  <w:r>
+                    <w:rPr>
+                      <w:b/>
+                      <w:spacing w:val="-19"/>
+                      <w:sz w:val="20"/>
+                    </w:rPr>
+                    <w:t xml:space="preserve"> </w:t>
+                  </w:r>
+                  <w:r>
+                    <w:rPr>
+                      <w:b/>
+                      <w:sz w:val="20"/>
+                    </w:rPr>
+                    <w:t>hope</w:t>
+                  </w:r>
+                  <w:r>
+                    <w:rPr>
+                      <w:b/>
+                      <w:spacing w:val="-20"/>
+                      <w:sz w:val="20"/>
+                    </w:rPr>
+                    <w:t xml:space="preserve"> </w:t>
+                  </w:r>
+                  <w:r>
+                    <w:rPr>
+                      <w:b/>
+                      <w:sz w:val="20"/>
+                    </w:rPr>
+                    <w:t>of</w:t>
+                  </w:r>
+                  <w:r>
+                    <w:rPr>
+                      <w:b/>
+                      <w:spacing w:val="-19"/>
+                      <w:sz w:val="20"/>
+                    </w:rPr>
+                    <w:t xml:space="preserve"> </w:t>
+                  </w:r>
+                  <w:r>
+                    <w:rPr>
+                      <w:b/>
+                      <w:sz w:val="20"/>
+                    </w:rPr>
+                    <w:t>reconciliation. We have tried to resolve our problems through Conciliation Services or going to Conciliation Services would not</w:t>
+                  </w:r>
+                  <w:r>
+                    <w:rPr>
+                      <w:b/>
+                      <w:spacing w:val="-2"/>
+                      <w:sz w:val="20"/>
+                    </w:rPr>
+                    <w:t xml:space="preserve"> </w:t>
+                  </w:r>
+                  <w:r>
+                    <w:rPr>
+                      <w:b/>
+                      <w:sz w:val="20"/>
+                    </w:rPr>
+                    <w:t>work.</w:t>
+                  </w:r>
+                </w:p>
+              </w:txbxContent>
+            </v:textbox>
+            <w10:wrap anchorx="page" anchory="page"/>
+          </v:shape>
+        </w:pict>
+      </w:r>
+      <w:r>
         <w:rPr>
-          <w:sz w:val="2"/>
-          <w:szCs w:val="2"/>
+          <w:b/>
+          <w:bCs/>
+          <w:sz w:val="20"/>
+          <w:szCs w:val="20"/>
         </w:rPr>
-      </w:pPr>
-    </w:p>
-    <w:p>
-      <w:pPr>
-        <w:rPr>
-          <w:sz w:val="2"/>
-          <w:szCs w:val="2"/>
-        </w:rPr>
-      </w:pPr>
-    </w:p>
-    <w:p>
-      <w:pPr>
-        <w:rPr>
-          <w:sz w:val="2"/>
-          <w:szCs w:val="2"/>
-        </w:rPr>
-      </w:pPr>
-    </w:p>
-    <w:p>
-      <w:pPr>
-        <w:rPr>
-          <w:sz w:val="2"/>
-          <w:szCs w:val="2"/>
-        </w:rPr>
-      </w:pPr>
-    </w:p>
-    <w:p>
-      <w:pPr>
-        <w:rPr>
-          <w:sz w:val="2"/>
-          <w:szCs w:val="2"/>
-        </w:rPr>
-      </w:pPr>
-    </w:p>
-    <w:p>
-      <w:pPr>
-        <w:rPr>
-          <w:sz w:val="2"/>
-          <w:szCs w:val="2"/>
-        </w:rPr>
-      </w:pPr>
-    </w:p>
-    <w:p>
-      <w:pPr>
-        <w:rPr>
-          <w:sz w:val="2"/>
-          <w:szCs w:val="2"/>
-        </w:rPr>
-      </w:pPr>
-    </w:p>
-    <w:p>
-      <w:pPr>
-        <w:rPr>
-          <w:sz w:val="2"/>
-          <w:szCs w:val="2"/>
-        </w:rPr>
-      </w:pPr>
-    </w:p>
-    <w:p>
-      <w:pPr>
-        <w:rPr>
-          <w:sz w:val="2"/>
-          <w:szCs w:val="2"/>
-        </w:rPr>
-      </w:pPr>
-    </w:p>
-    <w:p>
-      <w:pPr>
-        <w:rPr>
-          <w:sz w:val="2"/>
-          <w:szCs w:val="2"/>
-        </w:rPr>
-      </w:pPr>
-    </w:p>
-    <w:p>
-      <w:pPr>
-        <w:rPr>
-          <w:sz w:val="2"/>
-          <w:szCs w:val="2"/>
-        </w:rPr>
-      </w:pPr>
-    </w:p>
-    <w:p>
-      <w:pPr>
-        <w:rPr>
-          <w:sz w:val="2"/>
-          <w:szCs w:val="2"/>
-        </w:rPr>
-      </w:pPr>
-    </w:p>
-    <w:p>
-      <w:pPr>
-        <w:rPr>
-          <w:sz w:val="2"/>
-          <w:szCs w:val="2"/>
-        </w:rPr>
-      </w:pPr>
-    </w:p>
-    <w:p>
-      <w:pPr>
-        <w:rPr>
-          <w:sz w:val="2"/>
-          <w:szCs w:val="2"/>
-        </w:rPr>
-      </w:pPr>
-    </w:p>
-    <w:p>
-      <w:pPr>
-        <w:rPr>
-          <w:sz w:val="2"/>
-          <w:szCs w:val="2"/>
-        </w:rPr>
-      </w:pPr>
-    </w:p>
-    <w:p>
-      <w:pPr>
-        <w:rPr>
-          <w:sz w:val="2"/>
-          <w:szCs w:val="2"/>
-        </w:rPr>
-      </w:pPr>
-      <w:r>
-        <w:pict w14:anchorId="1B31BB07">
-          <v:shape id="_x0000_s1474" type="#_x0000_t202" style="position:absolute;margin-left:520.35pt;margin-top:447.6pt;width:35.8pt;height:12pt;z-index:-35392;mso-position-horizontal-relative:page;mso-position-vertical-relative:page" filled="f" stroked="f">
-            <v:textbox inset="0,0,0,0">
-              <w:txbxContent>
-                <w:p>
-                  <w:pPr>
-                    <w:pStyle w:val="BodyText"/>
-                    <w:ind w:left="0"/>
-                    <w:rPr>
-                      <w:rFonts w:asciiTheme="minorHAnsi" w:hAnsiTheme="minorHAnsi" w:cstheme="minorHAnsi"/>
-                      <w:sz w:val="17"/>
-                    </w:rPr>
-                  </w:pPr>
-                  <w:r>
-                    <w:rPr>
-                      <w:rFonts w:asciiTheme="minorHAnsi" w:hAnsiTheme="minorHAnsi" w:cstheme="minorHAnsi"/>
-                      <w:sz w:val="17"/>
-                    </w:rPr>
-                    <w:t>{form8_1}</w:t>
-                  </w:r>
-                </w:p>
-              </w:txbxContent>
-            </v:textbox>
-            <w10:wrap anchorx="page" anchory="page"/>
-          </v:shape>
-        </w:pict>
-      </w:r>
-      <w:r>
-        <w:pict w14:anchorId="17AFEB80">
-          <v:shape id="_x0000_s1469" type="#_x0000_t202" style="position:absolute;margin-left:504.1pt;margin-top:541pt;width:52.4pt;height:12pt;z-index:-35272;mso-position-horizontal-relative:page;mso-position-vertical-relative:page" filled="f" stroked="f">
-            <v:textbox inset="0,0,0,0">
-              <w:txbxContent>
-                <w:p>
-                  <w:pPr>
-                    <w:pStyle w:val="BodyText"/>
-                    <w:rPr>
-                      <w:rFonts w:asciiTheme="minorHAnsi" w:hAnsiTheme="minorHAnsi" w:cstheme="minorHAnsi"/>
-                      <w:sz w:val="17"/>
-                    </w:rPr>
-                  </w:pPr>
-                  <w:r>
-                    <w:rPr>
-                      <w:rFonts w:asciiTheme="minorHAnsi" w:hAnsiTheme="minorHAnsi" w:cstheme="minorHAnsi"/>
-                      <w:sz w:val="17"/>
-                    </w:rPr>
-                    <w:t>{form9_1}</w:t>
-                  </w:r>
-                </w:p>
-              </w:txbxContent>
-            </v:textbox>
-            <w10:wrap anchorx="page" anchory="page"/>
-          </v:shape>
-        </w:pict>
+        <w:t>Representing [{S}] Self or [{L}] Lawyer for [{LP}] Petitioner OR [{LR}]</w:t>
       </w:r>
     </w:p>
     <w:p>
@@ -4107,8 +3810,6 @@
           <w:cols w:space="720"/>
         </w:sectPr>
       </w:pPr>
-      <w:bookmarkStart w:id="3" w:name="_GoBack"/>
-      <w:bookmarkEnd w:id="3"/>
     </w:p>
     <w:p>
       <w:pPr>

</xml_diff>